<commit_message>
feat: final version of letters
</commit_message>
<xml_diff>
--- a/birthday_puzzle/mail/riddles/static/1/1.docx
+++ b/birthday_puzzle/mail/riddles/static/1/1.docx
@@ -5,13 +5,13 @@
     <w:p>
       <w:pPr>
         <w:rPr>
-          <w:rFonts w:ascii="Helvetica Neue" w:eastAsia="Times New Roman" w:hAnsi="Helvetica Neue" w:cs="Times New Roman"/>
+          <w:rFonts w:ascii="Apple Chancery" w:eastAsia="Times New Roman" w:hAnsi="Apple Chancery" w:cs="Apple Chancery"/>
           <w:color w:val="333333"/>
         </w:rPr>
       </w:pPr>
       <w:r>
         <w:rPr>
-          <w:rFonts w:ascii="Helvetica Neue" w:eastAsia="Times New Roman" w:hAnsi="Helvetica Neue" w:cs="Times New Roman"/>
+          <w:rFonts w:ascii="Apple Chancery" w:eastAsia="Times New Roman" w:hAnsi="Apple Chancery" w:cs="Apple Chancery" w:hint="cs"/>
           <w:color w:val="333333"/>
         </w:rPr>
         <w:t>Dear Nicholas,</w:t>
@@ -20,6 +20,52 @@
     <w:p>
       <w:pPr>
         <w:rPr>
+          <w:rFonts w:ascii="Apple Chancery" w:eastAsia="Times New Roman" w:hAnsi="Apple Chancery" w:cs="Apple Chancery"/>
+          <w:color w:val="333333"/>
+        </w:rPr>
+      </w:pPr>
+    </w:p>
+    <w:p>
+      <w:pPr>
+        <w:rPr>
+          <w:rFonts w:ascii="Apple Chancery" w:eastAsia="Times New Roman" w:hAnsi="Apple Chancery" w:cs="Apple Chancery"/>
+          <w:color w:val="333333"/>
+        </w:rPr>
+      </w:pPr>
+      <w:r>
+        <w:rPr>
+          <w:rFonts w:ascii="Apple Chancery" w:eastAsia="Times New Roman" w:hAnsi="Apple Chancery" w:cs="Apple Chancery"/>
+          <w:color w:val="333333"/>
+        </w:rPr>
+        <w:t>Alas! An incorrect reply. Although I’m sure you’re eager to try again.</w:t>
+      </w:r>
+    </w:p>
+    <w:p>
+      <w:pPr>
+        <w:rPr>
+          <w:rFonts w:ascii="Apple Chancery" w:eastAsia="Times New Roman" w:hAnsi="Apple Chancery" w:cs="Apple Chancery"/>
+          <w:color w:val="333333"/>
+        </w:rPr>
+      </w:pPr>
+    </w:p>
+    <w:p>
+      <w:pPr>
+        <w:rPr>
+          <w:rFonts w:ascii="Apple Chancery" w:eastAsia="Times New Roman" w:hAnsi="Apple Chancery" w:cs="Apple Chancery" w:hint="cs"/>
+          <w:color w:val="333333"/>
+        </w:rPr>
+      </w:pPr>
+      <w:r>
+        <w:rPr>
+          <w:rFonts w:ascii="Apple Chancery" w:eastAsia="Times New Roman" w:hAnsi="Apple Chancery" w:cs="Apple Chancery"/>
+          <w:color w:val="333333"/>
+        </w:rPr>
+        <w:t>For your memory’s sake, here’s that petulant riddle again:</w:t>
+      </w:r>
+    </w:p>
+    <w:p>
+      <w:pPr>
+        <w:rPr>
           <w:rFonts w:ascii="Helvetica Neue" w:eastAsia="Times New Roman" w:hAnsi="Helvetica Neue" w:cs="Times New Roman"/>
           <w:color w:val="333333"/>
         </w:rPr>
@@ -51,13 +97,36 @@
     <w:p>
       <w:pPr>
         <w:rPr>
+          <w:rFonts w:ascii="Apple Chancery" w:eastAsia="Times New Roman" w:hAnsi="Apple Chancery" w:cs="Apple Chancery" w:hint="cs"/>
+          <w:color w:val="333333"/>
+        </w:rPr>
+      </w:pPr>
+      <w:r>
+        <w:rPr>
+          <w:rFonts w:ascii="Apple Chancery" w:eastAsia="Times New Roman" w:hAnsi="Apple Chancery" w:cs="Apple Chancery"/>
+          <w:color w:val="333333"/>
+        </w:rPr>
+        <w:t>Hopefully you’ll have better luck this time!</w:t>
+      </w:r>
+    </w:p>
+    <w:p>
+      <w:pPr>
+        <w:rPr>
           <w:rFonts w:ascii="Helvetica Neue" w:eastAsia="Times New Roman" w:hAnsi="Helvetica Neue" w:cs="Times New Roman"/>
           <w:color w:val="333333"/>
         </w:rPr>
       </w:pPr>
+    </w:p>
+    <w:p>
+      <w:pPr>
+        <w:rPr>
+          <w:rFonts w:ascii="Apple Chancery" w:eastAsia="Times New Roman" w:hAnsi="Apple Chancery" w:cs="Apple Chancery" w:hint="cs"/>
+          <w:color w:val="333333"/>
+        </w:rPr>
+      </w:pPr>
       <w:r>
         <w:rPr>
-          <w:rFonts w:ascii="Helvetica Neue" w:eastAsia="Times New Roman" w:hAnsi="Helvetica Neue" w:cs="Times New Roman"/>
+          <w:rFonts w:ascii="Apple Chancery" w:eastAsia="Times New Roman" w:hAnsi="Apple Chancery" w:cs="Apple Chancery" w:hint="cs"/>
           <w:color w:val="333333"/>
         </w:rPr>
         <w:t>Sincerely,</w:t>
@@ -66,12 +135,12 @@
     <w:p>
       <w:pPr>
         <w:rPr>
-          <w:rFonts w:ascii="Times New Roman" w:eastAsia="Times New Roman" w:hAnsi="Times New Roman" w:cs="Times New Roman"/>
+          <w:rFonts w:ascii="Apple Chancery" w:eastAsia="Times New Roman" w:hAnsi="Apple Chancery" w:cs="Apple Chancery" w:hint="cs"/>
         </w:rPr>
       </w:pPr>
       <w:r>
         <w:rPr>
-          <w:rFonts w:ascii="Helvetica Neue" w:eastAsia="Times New Roman" w:hAnsi="Helvetica Neue" w:cs="Times New Roman"/>
+          <w:rFonts w:ascii="Apple Chancery" w:eastAsia="Times New Roman" w:hAnsi="Apple Chancery" w:cs="Apple Chancery" w:hint="cs"/>
           <w:color w:val="333333"/>
         </w:rPr>
         <w:t>Old School Still Cool</w:t>
@@ -206,6 +275,7 @@
     <w:lsdException w:name="HTML Sample" w:semiHidden="1" w:unhideWhenUsed="1"/>
     <w:lsdException w:name="HTML Typewriter" w:semiHidden="1" w:unhideWhenUsed="1"/>
     <w:lsdException w:name="HTML Variable" w:semiHidden="1" w:unhideWhenUsed="1"/>
+    <w:lsdException w:name="Normal Table" w:semiHidden="1" w:unhideWhenUsed="1"/>
     <w:lsdException w:name="annotation subject" w:semiHidden="1" w:unhideWhenUsed="1"/>
     <w:lsdException w:name="No List" w:semiHidden="1" w:unhideWhenUsed="1"/>
     <w:lsdException w:name="Outline List 1" w:semiHidden="1" w:unhideWhenUsed="1"/>
@@ -252,8 +322,10 @@
     <w:lsdException w:name="Table Subtle 2" w:semiHidden="1" w:unhideWhenUsed="1"/>
     <w:lsdException w:name="Table Web 1" w:semiHidden="1" w:unhideWhenUsed="1"/>
     <w:lsdException w:name="Table Web 2" w:semiHidden="1" w:unhideWhenUsed="1"/>
+    <w:lsdException w:name="Table Web 3" w:semiHidden="1" w:unhideWhenUsed="1"/>
     <w:lsdException w:name="Balloon Text" w:semiHidden="1" w:unhideWhenUsed="1"/>
     <w:lsdException w:name="Table Grid" w:uiPriority="39"/>
+    <w:lsdException w:name="Table Theme" w:semiHidden="1" w:unhideWhenUsed="1"/>
     <w:lsdException w:name="Placeholder Text" w:semiHidden="1"/>
     <w:lsdException w:name="No Spacing" w:uiPriority="1" w:qFormat="1"/>
     <w:lsdException w:name="Light Shading" w:uiPriority="60"/>

</xml_diff>